<commit_message>
Trabalho Entregue (possibilidade de implementação futura de verificação de nonce)
</commit_message>
<xml_diff>
--- a/v3/Relatorio.docx
+++ b/v3/Relatorio.docx
@@ -2,7 +2,1347 @@
 <file path=word/document.xml><?xml version="1.0" encoding="utf-8"?>
 <w:document xmlns:wpc="http://schemas.microsoft.com/office/word/2010/wordprocessingCanvas" xmlns:cx="http://schemas.microsoft.com/office/drawing/2014/chartex" xmlns:cx1="http://schemas.microsoft.com/office/drawing/2015/9/8/chartex" xmlns:cx2="http://schemas.microsoft.com/office/drawing/2015/10/21/chartex" xmlns:cx3="http://schemas.microsoft.com/office/drawing/2016/5/9/chartex" xmlns:cx4="http://schemas.microsoft.com/office/drawing/2016/5/10/chartex" xmlns:cx5="http://schemas.microsoft.com/office/drawing/2016/5/11/chartex" xmlns:cx6="http://schemas.microsoft.com/office/drawing/2016/5/12/chartex" xmlns:cx7="http://schemas.microsoft.com/office/drawing/2016/5/13/chartex" xmlns:cx8="http://schemas.microsoft.com/office/drawing/2016/5/14/chartex" xmlns:mc="http://schemas.openxmlformats.org/markup-compatibility/2006" xmlns:aink="http://schemas.microsoft.com/office/drawing/2016/ink" xmlns:am3d="http://schemas.microsoft.com/office/drawing/2017/model3d" xmlns:o="urn:schemas-microsoft-com:office:office" xmlns:oel="http://schemas.microsoft.com/office/2019/extlst" xmlns:r="http://schemas.openxmlformats.org/officeDocument/2006/relationships" xmlns:m="http://schemas.openxmlformats.org/officeDocument/2006/math" xmlns:v="urn:schemas-microsoft-com:vml" xmlns:wp14="http://schemas.microsoft.com/office/word/2010/wordprocessingDrawing" xmlns:wp="http://schemas.openxmlformats.org/drawingml/2006/wordprocessingDrawing" xmlns:w10="urn:schemas-microsoft-com:office:word" xmlns:w="http://schemas.openxmlformats.org/wordprocessingml/2006/main" xmlns:w14="http://schemas.microsoft.com/office/word/2010/wordml" xmlns:w15="http://schemas.microsoft.com/office/word/2012/wordml" xmlns:w16cex="http://schemas.microsoft.com/office/word/2018/wordml/cex" xmlns:w16cid="http://schemas.microsoft.com/office/word/2016/wordml/cid" xmlns:w16="http://schemas.microsoft.com/office/word/2018/wordml" xmlns:w16du="http://schemas.microsoft.com/office/word/2023/wordml/word16du" xmlns:w16sdtdh="http://schemas.microsoft.com/office/word/2020/wordml/sdtdatahash" xmlns:w16se="http://schemas.microsoft.com/office/word/2015/wordml/symex" xmlns:wpg="http://schemas.microsoft.com/office/word/2010/wordprocessingGroup" xmlns:wpi="http://schemas.microsoft.com/office/word/2010/wordprocessingInk" xmlns:wne="http://schemas.microsoft.com/office/word/2006/wordml" xmlns:wps="http://schemas.microsoft.com/office/word/2010/wordprocessingShape" mc:Ignorable="w14 w15 w16se w16cid w16 w16cex w16sdtdh w16du wp14">
   <w:body>
-    <w:p/>
+    <w:p>
+      <w:pPr>
+        <w:pStyle w:val="Ttulo1"/>
+        <w:spacing w:line="360" w:lineRule="auto"/>
+        <w:jc w:val="both"/>
+        <w:rPr>
+          <w:rFonts w:ascii="Times New Roman" w:hAnsi="Times New Roman" w:cs="Times New Roman"/>
+        </w:rPr>
+      </w:pPr>
+      <w:r>
+        <w:rPr>
+          <w:rFonts w:ascii="Times New Roman" w:hAnsi="Times New Roman" w:cs="Times New Roman"/>
+        </w:rPr>
+        <w:t>Documento de Funcionamento do Sistema de Comunicação Segura Cliente-Servidor com Entidade Certificadora (CA)</w:t>
+      </w:r>
+    </w:p>
+    <w:p>
+      <w:pPr>
+        <w:pStyle w:val="Ttulo2"/>
+        <w:spacing w:line="360" w:lineRule="auto"/>
+        <w:jc w:val="both"/>
+        <w:rPr>
+          <w:rFonts w:ascii="Times New Roman" w:hAnsi="Times New Roman" w:cs="Times New Roman"/>
+        </w:rPr>
+      </w:pPr>
+      <w:r>
+        <w:rPr>
+          <w:rFonts w:ascii="Times New Roman" w:hAnsi="Times New Roman" w:cs="Times New Roman"/>
+        </w:rPr>
+        <w:t>Introdução</w:t>
+      </w:r>
+    </w:p>
+    <w:p>
+      <w:pPr>
+        <w:spacing w:line="360" w:lineRule="auto"/>
+        <w:jc w:val="both"/>
+        <w:rPr>
+          <w:rFonts w:ascii="Times New Roman" w:hAnsi="Times New Roman" w:cs="Times New Roman"/>
+          <w:sz w:val="24"/>
+          <w:szCs w:val="24"/>
+        </w:rPr>
+      </w:pPr>
+      <w:r>
+        <w:rPr>
+          <w:rFonts w:ascii="Times New Roman" w:hAnsi="Times New Roman" w:cs="Times New Roman"/>
+          <w:sz w:val="24"/>
+          <w:szCs w:val="24"/>
+        </w:rPr>
+        <w:t>Este documento descreve o funcionamento do sistema de comunicação segura entre cliente e servidor, com um foco especial na segurança provida pela Entidade Certificadora (CA). O sistema usa criptografia assimétrica (RSA) e simétrica (AES), além de um protocolo de troca de chaves (</w:t>
+      </w:r>
+      <w:proofErr w:type="spellStart"/>
+      <w:r>
+        <w:rPr>
+          <w:rFonts w:ascii="Times New Roman" w:hAnsi="Times New Roman" w:cs="Times New Roman"/>
+          <w:sz w:val="24"/>
+          <w:szCs w:val="24"/>
+        </w:rPr>
+        <w:t>Diffie</w:t>
+      </w:r>
+      <w:proofErr w:type="spellEnd"/>
+      <w:r>
+        <w:rPr>
+          <w:rFonts w:ascii="Times New Roman" w:hAnsi="Times New Roman" w:cs="Times New Roman"/>
+          <w:sz w:val="24"/>
+          <w:szCs w:val="24"/>
+        </w:rPr>
+        <w:t>-Hellman), para garantir a confidencialidade, autenticidade e integridade das mensagens trocadas entre os clientes.</w:t>
+      </w:r>
+    </w:p>
+    <w:p>
+      <w:pPr>
+        <w:spacing w:line="360" w:lineRule="auto"/>
+        <w:jc w:val="both"/>
+        <w:rPr>
+          <w:rFonts w:ascii="Times New Roman" w:hAnsi="Times New Roman" w:cs="Times New Roman"/>
+          <w:sz w:val="24"/>
+          <w:szCs w:val="24"/>
+        </w:rPr>
+      </w:pPr>
+    </w:p>
+    <w:p>
+      <w:pPr>
+        <w:pStyle w:val="Ttulo2"/>
+        <w:spacing w:line="360" w:lineRule="auto"/>
+        <w:jc w:val="both"/>
+        <w:rPr>
+          <w:rFonts w:ascii="Times New Roman" w:hAnsi="Times New Roman" w:cs="Times New Roman"/>
+        </w:rPr>
+      </w:pPr>
+      <w:r>
+        <w:rPr>
+          <w:rFonts w:ascii="Times New Roman" w:hAnsi="Times New Roman" w:cs="Times New Roman"/>
+        </w:rPr>
+        <w:t>Componentes do Sistema</w:t>
+      </w:r>
+    </w:p>
+    <w:p>
+      <w:pPr>
+        <w:pStyle w:val="PargrafodaLista"/>
+        <w:numPr>
+          <w:ilvl w:val="0"/>
+          <w:numId w:val="1"/>
+        </w:numPr>
+        <w:spacing w:line="360" w:lineRule="auto"/>
+        <w:jc w:val="both"/>
+        <w:rPr>
+          <w:rFonts w:ascii="Times New Roman" w:hAnsi="Times New Roman" w:cs="Times New Roman"/>
+          <w:sz w:val="24"/>
+          <w:szCs w:val="24"/>
+        </w:rPr>
+      </w:pPr>
+      <w:r>
+        <w:rPr>
+          <w:rFonts w:ascii="Times New Roman" w:hAnsi="Times New Roman" w:cs="Times New Roman"/>
+          <w:sz w:val="24"/>
+          <w:szCs w:val="24"/>
+        </w:rPr>
+        <w:t>Cliente</w:t>
+      </w:r>
+    </w:p>
+    <w:p>
+      <w:pPr>
+        <w:pStyle w:val="PargrafodaLista"/>
+        <w:numPr>
+          <w:ilvl w:val="0"/>
+          <w:numId w:val="1"/>
+        </w:numPr>
+        <w:spacing w:line="360" w:lineRule="auto"/>
+        <w:jc w:val="both"/>
+        <w:rPr>
+          <w:rFonts w:ascii="Times New Roman" w:hAnsi="Times New Roman" w:cs="Times New Roman"/>
+          <w:sz w:val="24"/>
+          <w:szCs w:val="24"/>
+        </w:rPr>
+      </w:pPr>
+      <w:r>
+        <w:rPr>
+          <w:rFonts w:ascii="Times New Roman" w:hAnsi="Times New Roman" w:cs="Times New Roman"/>
+          <w:sz w:val="24"/>
+          <w:szCs w:val="24"/>
+        </w:rPr>
+        <w:t>Servidor</w:t>
+      </w:r>
+    </w:p>
+    <w:p>
+      <w:pPr>
+        <w:pStyle w:val="PargrafodaLista"/>
+        <w:numPr>
+          <w:ilvl w:val="0"/>
+          <w:numId w:val="1"/>
+        </w:numPr>
+        <w:spacing w:line="360" w:lineRule="auto"/>
+        <w:jc w:val="both"/>
+        <w:rPr>
+          <w:rFonts w:ascii="Times New Roman" w:hAnsi="Times New Roman" w:cs="Times New Roman"/>
+          <w:sz w:val="24"/>
+          <w:szCs w:val="24"/>
+        </w:rPr>
+      </w:pPr>
+      <w:r>
+        <w:rPr>
+          <w:rFonts w:ascii="Times New Roman" w:hAnsi="Times New Roman" w:cs="Times New Roman"/>
+          <w:sz w:val="24"/>
+          <w:szCs w:val="24"/>
+        </w:rPr>
+        <w:t>Entidade Certificadora (CA)</w:t>
+      </w:r>
+    </w:p>
+    <w:p>
+      <w:pPr>
+        <w:pStyle w:val="Ttulo2"/>
+        <w:spacing w:line="360" w:lineRule="auto"/>
+        <w:jc w:val="both"/>
+        <w:rPr>
+          <w:rFonts w:ascii="Times New Roman" w:hAnsi="Times New Roman" w:cs="Times New Roman"/>
+        </w:rPr>
+      </w:pPr>
+      <w:r>
+        <w:rPr>
+          <w:rFonts w:ascii="Times New Roman" w:hAnsi="Times New Roman" w:cs="Times New Roman"/>
+        </w:rPr>
+        <w:t>Funcionamento Geral do Sistema</w:t>
+      </w:r>
+    </w:p>
+    <w:p>
+      <w:pPr>
+        <w:pStyle w:val="Ttulo3"/>
+        <w:spacing w:line="360" w:lineRule="auto"/>
+        <w:jc w:val="both"/>
+        <w:rPr>
+          <w:rFonts w:ascii="Times New Roman" w:hAnsi="Times New Roman" w:cs="Times New Roman"/>
+          <w:sz w:val="24"/>
+          <w:szCs w:val="24"/>
+        </w:rPr>
+      </w:pPr>
+      <w:r>
+        <w:rPr>
+          <w:rFonts w:ascii="Times New Roman" w:hAnsi="Times New Roman" w:cs="Times New Roman"/>
+          <w:sz w:val="24"/>
+          <w:szCs w:val="24"/>
+        </w:rPr>
+        <w:t xml:space="preserve">1. </w:t>
+      </w:r>
+      <w:r>
+        <w:rPr>
+          <w:rStyle w:val="Ttulo3Char"/>
+          <w:rFonts w:ascii="Times New Roman" w:hAnsi="Times New Roman" w:cs="Times New Roman"/>
+        </w:rPr>
+        <w:t>Estabelecimento de Conexão</w:t>
+      </w:r>
+    </w:p>
+    <w:p>
+      <w:pPr>
+        <w:spacing w:line="360" w:lineRule="auto"/>
+        <w:jc w:val="both"/>
+        <w:rPr>
+          <w:rFonts w:ascii="Times New Roman" w:hAnsi="Times New Roman" w:cs="Times New Roman"/>
+          <w:sz w:val="24"/>
+          <w:szCs w:val="24"/>
+        </w:rPr>
+      </w:pPr>
+      <w:r>
+        <w:rPr>
+          <w:rFonts w:ascii="Times New Roman" w:hAnsi="Times New Roman" w:cs="Times New Roman"/>
+          <w:sz w:val="24"/>
+          <w:szCs w:val="24"/>
+        </w:rPr>
+        <w:t>Inicialização do Servidor:</w:t>
+      </w:r>
+      <w:r>
+        <w:rPr>
+          <w:rFonts w:ascii="Times New Roman" w:hAnsi="Times New Roman" w:cs="Times New Roman"/>
+          <w:sz w:val="24"/>
+          <w:szCs w:val="24"/>
+        </w:rPr>
+        <w:t xml:space="preserve"> </w:t>
+      </w:r>
+      <w:r>
+        <w:rPr>
+          <w:rFonts w:ascii="Times New Roman" w:hAnsi="Times New Roman" w:cs="Times New Roman"/>
+          <w:sz w:val="24"/>
+          <w:szCs w:val="24"/>
+        </w:rPr>
+        <w:t>O servidor é iniciado e aguarda conexões na porta especificada. Ele também inicializa a CA e carrega ou cria o arquivo de chaves criptografadas.</w:t>
+      </w:r>
+    </w:p>
+    <w:p>
+      <w:pPr>
+        <w:spacing w:line="360" w:lineRule="auto"/>
+        <w:jc w:val="both"/>
+        <w:rPr>
+          <w:rFonts w:ascii="Times New Roman" w:hAnsi="Times New Roman" w:cs="Times New Roman"/>
+          <w:sz w:val="24"/>
+          <w:szCs w:val="24"/>
+        </w:rPr>
+      </w:pPr>
+      <w:r>
+        <w:rPr>
+          <w:rFonts w:ascii="Times New Roman" w:hAnsi="Times New Roman" w:cs="Times New Roman"/>
+          <w:sz w:val="24"/>
+          <w:szCs w:val="24"/>
+        </w:rPr>
+        <w:t>Conexão do Cliente:</w:t>
+      </w:r>
+      <w:r>
+        <w:rPr>
+          <w:rFonts w:ascii="Times New Roman" w:hAnsi="Times New Roman" w:cs="Times New Roman"/>
+          <w:sz w:val="24"/>
+          <w:szCs w:val="24"/>
+        </w:rPr>
+        <w:t xml:space="preserve"> </w:t>
+      </w:r>
+      <w:r>
+        <w:rPr>
+          <w:rFonts w:ascii="Times New Roman" w:hAnsi="Times New Roman" w:cs="Times New Roman"/>
+          <w:sz w:val="24"/>
+          <w:szCs w:val="24"/>
+        </w:rPr>
+        <w:t>O cliente se conecta ao servidor utilizando o endereço IP e porta do servidor.</w:t>
+      </w:r>
+    </w:p>
+    <w:p>
+      <w:pPr>
+        <w:pStyle w:val="Ttulo3"/>
+        <w:spacing w:line="360" w:lineRule="auto"/>
+        <w:jc w:val="both"/>
+        <w:rPr>
+          <w:rFonts w:ascii="Times New Roman" w:hAnsi="Times New Roman" w:cs="Times New Roman"/>
+          <w:sz w:val="24"/>
+          <w:szCs w:val="24"/>
+        </w:rPr>
+      </w:pPr>
+      <w:r>
+        <w:rPr>
+          <w:rFonts w:ascii="Times New Roman" w:hAnsi="Times New Roman" w:cs="Times New Roman"/>
+          <w:sz w:val="24"/>
+          <w:szCs w:val="24"/>
+        </w:rPr>
+        <w:t xml:space="preserve">2. </w:t>
+      </w:r>
+      <w:r>
+        <w:rPr>
+          <w:rStyle w:val="Ttulo3Char"/>
+          <w:rFonts w:ascii="Times New Roman" w:hAnsi="Times New Roman" w:cs="Times New Roman"/>
+        </w:rPr>
+        <w:t xml:space="preserve">Troca de Chaves </w:t>
+      </w:r>
+      <w:proofErr w:type="spellStart"/>
+      <w:r>
+        <w:rPr>
+          <w:rStyle w:val="Ttulo3Char"/>
+          <w:rFonts w:ascii="Times New Roman" w:hAnsi="Times New Roman" w:cs="Times New Roman"/>
+        </w:rPr>
+        <w:t>Diffie</w:t>
+      </w:r>
+      <w:proofErr w:type="spellEnd"/>
+      <w:r>
+        <w:rPr>
+          <w:rStyle w:val="Ttulo3Char"/>
+          <w:rFonts w:ascii="Times New Roman" w:hAnsi="Times New Roman" w:cs="Times New Roman"/>
+        </w:rPr>
+        <w:t>-Hellman</w:t>
+      </w:r>
+    </w:p>
+    <w:p>
+      <w:pPr>
+        <w:spacing w:line="360" w:lineRule="auto"/>
+        <w:jc w:val="both"/>
+        <w:rPr>
+          <w:rFonts w:ascii="Times New Roman" w:hAnsi="Times New Roman" w:cs="Times New Roman"/>
+          <w:sz w:val="24"/>
+          <w:szCs w:val="24"/>
+        </w:rPr>
+      </w:pPr>
+      <w:r>
+        <w:rPr>
+          <w:rFonts w:ascii="Times New Roman" w:hAnsi="Times New Roman" w:cs="Times New Roman"/>
+          <w:sz w:val="24"/>
+          <w:szCs w:val="24"/>
+        </w:rPr>
+        <w:t>Envio de Parâmetros:</w:t>
+      </w:r>
+      <w:r>
+        <w:rPr>
+          <w:rFonts w:ascii="Times New Roman" w:hAnsi="Times New Roman" w:cs="Times New Roman"/>
+          <w:sz w:val="24"/>
+          <w:szCs w:val="24"/>
+        </w:rPr>
+        <w:t xml:space="preserve"> </w:t>
+      </w:r>
+      <w:r>
+        <w:rPr>
+          <w:rFonts w:ascii="Times New Roman" w:hAnsi="Times New Roman" w:cs="Times New Roman"/>
+          <w:sz w:val="24"/>
+          <w:szCs w:val="24"/>
+        </w:rPr>
+        <w:t xml:space="preserve">O servidor envia os parâmetros </w:t>
+      </w:r>
+      <w:proofErr w:type="spellStart"/>
+      <w:r>
+        <w:rPr>
+          <w:rFonts w:ascii="Times New Roman" w:hAnsi="Times New Roman" w:cs="Times New Roman"/>
+          <w:sz w:val="24"/>
+          <w:szCs w:val="24"/>
+        </w:rPr>
+        <w:t>Diffie</w:t>
+      </w:r>
+      <w:proofErr w:type="spellEnd"/>
+      <w:r>
+        <w:rPr>
+          <w:rFonts w:ascii="Times New Roman" w:hAnsi="Times New Roman" w:cs="Times New Roman"/>
+          <w:sz w:val="24"/>
+          <w:szCs w:val="24"/>
+        </w:rPr>
+        <w:t>-Hellman (primo e gerador) para o cliente.</w:t>
+      </w:r>
+    </w:p>
+    <w:p>
+      <w:pPr>
+        <w:spacing w:line="360" w:lineRule="auto"/>
+        <w:jc w:val="both"/>
+        <w:rPr>
+          <w:rFonts w:ascii="Times New Roman" w:hAnsi="Times New Roman" w:cs="Times New Roman"/>
+          <w:sz w:val="24"/>
+          <w:szCs w:val="24"/>
+        </w:rPr>
+      </w:pPr>
+      <w:r>
+        <w:rPr>
+          <w:rFonts w:ascii="Times New Roman" w:hAnsi="Times New Roman" w:cs="Times New Roman"/>
+          <w:sz w:val="24"/>
+          <w:szCs w:val="24"/>
+        </w:rPr>
+        <w:lastRenderedPageBreak/>
+        <w:t>Geração e Troca de Chaves:</w:t>
+      </w:r>
+      <w:r>
+        <w:rPr>
+          <w:rFonts w:ascii="Times New Roman" w:hAnsi="Times New Roman" w:cs="Times New Roman"/>
+          <w:sz w:val="24"/>
+          <w:szCs w:val="24"/>
+        </w:rPr>
+        <w:t xml:space="preserve"> </w:t>
+      </w:r>
+      <w:r>
+        <w:rPr>
+          <w:rFonts w:ascii="Times New Roman" w:hAnsi="Times New Roman" w:cs="Times New Roman"/>
+          <w:sz w:val="24"/>
+          <w:szCs w:val="24"/>
+        </w:rPr>
+        <w:t xml:space="preserve">Ambos, cliente e servidor, geram suas chaves públicas e privadas </w:t>
+      </w:r>
+      <w:proofErr w:type="spellStart"/>
+      <w:r>
+        <w:rPr>
+          <w:rFonts w:ascii="Times New Roman" w:hAnsi="Times New Roman" w:cs="Times New Roman"/>
+          <w:sz w:val="24"/>
+          <w:szCs w:val="24"/>
+        </w:rPr>
+        <w:t>Diffie</w:t>
+      </w:r>
+      <w:proofErr w:type="spellEnd"/>
+      <w:r>
+        <w:rPr>
+          <w:rFonts w:ascii="Times New Roman" w:hAnsi="Times New Roman" w:cs="Times New Roman"/>
+          <w:sz w:val="24"/>
+          <w:szCs w:val="24"/>
+        </w:rPr>
+        <w:t>-Hellman.</w:t>
+      </w:r>
+    </w:p>
+    <w:p>
+      <w:pPr>
+        <w:spacing w:line="360" w:lineRule="auto"/>
+        <w:jc w:val="both"/>
+        <w:rPr>
+          <w:rFonts w:ascii="Times New Roman" w:hAnsi="Times New Roman" w:cs="Times New Roman"/>
+          <w:sz w:val="24"/>
+          <w:szCs w:val="24"/>
+        </w:rPr>
+      </w:pPr>
+      <w:r>
+        <w:rPr>
+          <w:rFonts w:ascii="Times New Roman" w:hAnsi="Times New Roman" w:cs="Times New Roman"/>
+          <w:sz w:val="24"/>
+          <w:szCs w:val="24"/>
+        </w:rPr>
+        <w:t>O cliente envia sua chave pública para o servidor.</w:t>
+      </w:r>
+    </w:p>
+    <w:p>
+      <w:pPr>
+        <w:spacing w:line="360" w:lineRule="auto"/>
+        <w:jc w:val="both"/>
+        <w:rPr>
+          <w:rFonts w:ascii="Times New Roman" w:hAnsi="Times New Roman" w:cs="Times New Roman"/>
+          <w:sz w:val="24"/>
+          <w:szCs w:val="24"/>
+        </w:rPr>
+      </w:pPr>
+      <w:r>
+        <w:rPr>
+          <w:rFonts w:ascii="Times New Roman" w:hAnsi="Times New Roman" w:cs="Times New Roman"/>
+          <w:sz w:val="24"/>
+          <w:szCs w:val="24"/>
+        </w:rPr>
+        <w:t>O servidor calcula a chave compartilhada e envia sua chave pública para o cliente.</w:t>
+      </w:r>
+    </w:p>
+    <w:p>
+      <w:pPr>
+        <w:spacing w:line="360" w:lineRule="auto"/>
+        <w:jc w:val="both"/>
+        <w:rPr>
+          <w:rFonts w:ascii="Times New Roman" w:hAnsi="Times New Roman" w:cs="Times New Roman"/>
+          <w:sz w:val="24"/>
+          <w:szCs w:val="24"/>
+        </w:rPr>
+      </w:pPr>
+      <w:r>
+        <w:rPr>
+          <w:rFonts w:ascii="Times New Roman" w:hAnsi="Times New Roman" w:cs="Times New Roman"/>
+          <w:sz w:val="24"/>
+          <w:szCs w:val="24"/>
+        </w:rPr>
+        <w:t>O cliente também calcula a chave compartilhada.</w:t>
+      </w:r>
+    </w:p>
+    <w:p>
+      <w:pPr>
+        <w:pStyle w:val="Ttulo3"/>
+        <w:spacing w:line="360" w:lineRule="auto"/>
+        <w:jc w:val="both"/>
+        <w:rPr>
+          <w:rFonts w:ascii="Times New Roman" w:hAnsi="Times New Roman" w:cs="Times New Roman"/>
+        </w:rPr>
+      </w:pPr>
+      <w:r>
+        <w:rPr>
+          <w:rFonts w:ascii="Times New Roman" w:hAnsi="Times New Roman" w:cs="Times New Roman"/>
+        </w:rPr>
+        <w:t>3. Geração e Troca de Chaves RSA</w:t>
+      </w:r>
+    </w:p>
+    <w:p>
+      <w:pPr>
+        <w:spacing w:line="360" w:lineRule="auto"/>
+        <w:jc w:val="both"/>
+        <w:rPr>
+          <w:rFonts w:ascii="Times New Roman" w:hAnsi="Times New Roman" w:cs="Times New Roman"/>
+          <w:sz w:val="24"/>
+          <w:szCs w:val="24"/>
+        </w:rPr>
+      </w:pPr>
+      <w:r>
+        <w:rPr>
+          <w:rFonts w:ascii="Times New Roman" w:hAnsi="Times New Roman" w:cs="Times New Roman"/>
+          <w:sz w:val="24"/>
+          <w:szCs w:val="24"/>
+        </w:rPr>
+        <w:t>Geração de Chaves RSA no Cliente:</w:t>
+      </w:r>
+      <w:r>
+        <w:rPr>
+          <w:rFonts w:ascii="Times New Roman" w:hAnsi="Times New Roman" w:cs="Times New Roman"/>
+          <w:sz w:val="24"/>
+          <w:szCs w:val="24"/>
+        </w:rPr>
+        <w:t xml:space="preserve"> </w:t>
+      </w:r>
+      <w:r>
+        <w:rPr>
+          <w:rFonts w:ascii="Times New Roman" w:hAnsi="Times New Roman" w:cs="Times New Roman"/>
+          <w:sz w:val="24"/>
+          <w:szCs w:val="24"/>
+        </w:rPr>
+        <w:t>O cliente gera um par de chaves RSA (pública e privada).</w:t>
+      </w:r>
+    </w:p>
+    <w:p>
+      <w:pPr>
+        <w:spacing w:line="360" w:lineRule="auto"/>
+        <w:jc w:val="both"/>
+        <w:rPr>
+          <w:rFonts w:ascii="Times New Roman" w:hAnsi="Times New Roman" w:cs="Times New Roman"/>
+          <w:sz w:val="24"/>
+          <w:szCs w:val="24"/>
+        </w:rPr>
+      </w:pPr>
+      <w:r>
+        <w:rPr>
+          <w:rFonts w:ascii="Times New Roman" w:hAnsi="Times New Roman" w:cs="Times New Roman"/>
+          <w:sz w:val="24"/>
+          <w:szCs w:val="24"/>
+        </w:rPr>
+        <w:t>Envio do Nome e Chave Pública RSA do Cliente:</w:t>
+      </w:r>
+      <w:r>
+        <w:rPr>
+          <w:rFonts w:ascii="Times New Roman" w:hAnsi="Times New Roman" w:cs="Times New Roman"/>
+          <w:sz w:val="24"/>
+          <w:szCs w:val="24"/>
+        </w:rPr>
+        <w:t xml:space="preserve"> </w:t>
+      </w:r>
+      <w:r>
+        <w:rPr>
+          <w:rFonts w:ascii="Times New Roman" w:hAnsi="Times New Roman" w:cs="Times New Roman"/>
+          <w:sz w:val="24"/>
+          <w:szCs w:val="24"/>
+        </w:rPr>
+        <w:t>O cliente criptografa seu nome usando a chave simétrica compartilhada e envia para o servidor.</w:t>
+      </w:r>
+    </w:p>
+    <w:p>
+      <w:pPr>
+        <w:spacing w:line="360" w:lineRule="auto"/>
+        <w:jc w:val="both"/>
+        <w:rPr>
+          <w:rFonts w:ascii="Times New Roman" w:hAnsi="Times New Roman" w:cs="Times New Roman"/>
+          <w:sz w:val="24"/>
+          <w:szCs w:val="24"/>
+        </w:rPr>
+      </w:pPr>
+      <w:r>
+        <w:rPr>
+          <w:rFonts w:ascii="Times New Roman" w:hAnsi="Times New Roman" w:cs="Times New Roman"/>
+          <w:sz w:val="24"/>
+          <w:szCs w:val="24"/>
+        </w:rPr>
+        <w:t>O cliente também envia sua chave pública RSA.</w:t>
+      </w:r>
+    </w:p>
+    <w:p>
+      <w:pPr>
+        <w:pStyle w:val="Ttulo3"/>
+        <w:spacing w:line="360" w:lineRule="auto"/>
+        <w:jc w:val="both"/>
+        <w:rPr>
+          <w:rFonts w:ascii="Times New Roman" w:hAnsi="Times New Roman" w:cs="Times New Roman"/>
+        </w:rPr>
+      </w:pPr>
+      <w:r>
+        <w:rPr>
+          <w:rFonts w:ascii="Times New Roman" w:hAnsi="Times New Roman" w:cs="Times New Roman"/>
+        </w:rPr>
+        <w:t>4. Certificação pela CA</w:t>
+      </w:r>
+    </w:p>
+    <w:p>
+      <w:pPr>
+        <w:spacing w:line="360" w:lineRule="auto"/>
+        <w:jc w:val="both"/>
+        <w:rPr>
+          <w:rFonts w:ascii="Times New Roman" w:hAnsi="Times New Roman" w:cs="Times New Roman"/>
+          <w:sz w:val="24"/>
+          <w:szCs w:val="24"/>
+        </w:rPr>
+      </w:pPr>
+      <w:r>
+        <w:rPr>
+          <w:rFonts w:ascii="Times New Roman" w:hAnsi="Times New Roman" w:cs="Times New Roman"/>
+          <w:sz w:val="24"/>
+          <w:szCs w:val="24"/>
+        </w:rPr>
+        <w:t>Recepção e Certificação no Servidor:</w:t>
+      </w:r>
+      <w:r>
+        <w:rPr>
+          <w:rFonts w:ascii="Times New Roman" w:hAnsi="Times New Roman" w:cs="Times New Roman"/>
+          <w:sz w:val="24"/>
+          <w:szCs w:val="24"/>
+        </w:rPr>
+        <w:t xml:space="preserve"> </w:t>
+      </w:r>
+      <w:r>
+        <w:rPr>
+          <w:rFonts w:ascii="Times New Roman" w:hAnsi="Times New Roman" w:cs="Times New Roman"/>
+          <w:sz w:val="24"/>
+          <w:szCs w:val="24"/>
+        </w:rPr>
+        <w:t>O servidor recebe o nome e a chave pública RSA do cliente.</w:t>
+      </w:r>
+    </w:p>
+    <w:p>
+      <w:pPr>
+        <w:spacing w:line="360" w:lineRule="auto"/>
+        <w:jc w:val="both"/>
+        <w:rPr>
+          <w:rFonts w:ascii="Times New Roman" w:hAnsi="Times New Roman" w:cs="Times New Roman"/>
+          <w:sz w:val="24"/>
+          <w:szCs w:val="24"/>
+        </w:rPr>
+      </w:pPr>
+      <w:r>
+        <w:rPr>
+          <w:rFonts w:ascii="Times New Roman" w:hAnsi="Times New Roman" w:cs="Times New Roman"/>
+          <w:sz w:val="24"/>
+          <w:szCs w:val="24"/>
+        </w:rPr>
+        <w:t>O servidor gera um par de chaves RSA para o cliente e salva as chaves criptografadas.</w:t>
+      </w:r>
+    </w:p>
+    <w:p>
+      <w:pPr>
+        <w:spacing w:line="360" w:lineRule="auto"/>
+        <w:jc w:val="both"/>
+        <w:rPr>
+          <w:rFonts w:ascii="Times New Roman" w:hAnsi="Times New Roman" w:cs="Times New Roman"/>
+          <w:sz w:val="24"/>
+          <w:szCs w:val="24"/>
+        </w:rPr>
+      </w:pPr>
+      <w:r>
+        <w:rPr>
+          <w:rFonts w:ascii="Times New Roman" w:hAnsi="Times New Roman" w:cs="Times New Roman"/>
+          <w:sz w:val="24"/>
+          <w:szCs w:val="24"/>
+        </w:rPr>
+        <w:t>A CA assina a chave pública do cliente, gerando um certificado.</w:t>
+      </w:r>
+    </w:p>
+    <w:p>
+      <w:pPr>
+        <w:spacing w:line="360" w:lineRule="auto"/>
+        <w:jc w:val="both"/>
+        <w:rPr>
+          <w:rFonts w:ascii="Times New Roman" w:hAnsi="Times New Roman" w:cs="Times New Roman"/>
+          <w:sz w:val="24"/>
+          <w:szCs w:val="24"/>
+        </w:rPr>
+      </w:pPr>
+      <w:r>
+        <w:rPr>
+          <w:rFonts w:ascii="Times New Roman" w:hAnsi="Times New Roman" w:cs="Times New Roman"/>
+          <w:sz w:val="24"/>
+          <w:szCs w:val="24"/>
+        </w:rPr>
+        <w:t>Envio do Certificado para o Cliente:</w:t>
+      </w:r>
+      <w:r>
+        <w:rPr>
+          <w:rFonts w:ascii="Times New Roman" w:hAnsi="Times New Roman" w:cs="Times New Roman"/>
+          <w:sz w:val="24"/>
+          <w:szCs w:val="24"/>
+        </w:rPr>
+        <w:t xml:space="preserve"> </w:t>
+      </w:r>
+      <w:r>
+        <w:rPr>
+          <w:rFonts w:ascii="Times New Roman" w:hAnsi="Times New Roman" w:cs="Times New Roman"/>
+          <w:sz w:val="24"/>
+          <w:szCs w:val="24"/>
+        </w:rPr>
+        <w:t>O servidor envia o certificado assinado pela CA para o cliente.</w:t>
+      </w:r>
+    </w:p>
+    <w:p>
+      <w:pPr>
+        <w:pStyle w:val="Ttulo3"/>
+        <w:spacing w:line="360" w:lineRule="auto"/>
+        <w:jc w:val="both"/>
+        <w:rPr>
+          <w:rFonts w:ascii="Times New Roman" w:hAnsi="Times New Roman" w:cs="Times New Roman"/>
+        </w:rPr>
+      </w:pPr>
+      <w:r>
+        <w:rPr>
+          <w:rFonts w:ascii="Times New Roman" w:hAnsi="Times New Roman" w:cs="Times New Roman"/>
+        </w:rPr>
+        <w:t>5. Comunicação Segura</w:t>
+      </w:r>
+    </w:p>
+    <w:p>
+      <w:pPr>
+        <w:spacing w:line="360" w:lineRule="auto"/>
+        <w:jc w:val="both"/>
+        <w:rPr>
+          <w:rFonts w:ascii="Times New Roman" w:hAnsi="Times New Roman" w:cs="Times New Roman"/>
+          <w:sz w:val="24"/>
+          <w:szCs w:val="24"/>
+        </w:rPr>
+      </w:pPr>
+      <w:r>
+        <w:rPr>
+          <w:rFonts w:ascii="Times New Roman" w:hAnsi="Times New Roman" w:cs="Times New Roman"/>
+          <w:sz w:val="24"/>
+          <w:szCs w:val="24"/>
+        </w:rPr>
+        <w:t>Envio de Mensagens:</w:t>
+      </w:r>
+      <w:r>
+        <w:rPr>
+          <w:rFonts w:ascii="Times New Roman" w:hAnsi="Times New Roman" w:cs="Times New Roman"/>
+          <w:sz w:val="24"/>
+          <w:szCs w:val="24"/>
+        </w:rPr>
+        <w:t xml:space="preserve"> </w:t>
+      </w:r>
+      <w:r>
+        <w:rPr>
+          <w:rFonts w:ascii="Times New Roman" w:hAnsi="Times New Roman" w:cs="Times New Roman"/>
+          <w:sz w:val="24"/>
+          <w:szCs w:val="24"/>
+        </w:rPr>
+        <w:t>O cliente envia mensagens criptografadas para o servidor, especificando o destinatário.</w:t>
+      </w:r>
+    </w:p>
+    <w:p>
+      <w:pPr>
+        <w:spacing w:line="360" w:lineRule="auto"/>
+        <w:jc w:val="both"/>
+        <w:rPr>
+          <w:rFonts w:ascii="Times New Roman" w:hAnsi="Times New Roman" w:cs="Times New Roman"/>
+          <w:sz w:val="24"/>
+          <w:szCs w:val="24"/>
+        </w:rPr>
+      </w:pPr>
+      <w:r>
+        <w:rPr>
+          <w:rFonts w:ascii="Times New Roman" w:hAnsi="Times New Roman" w:cs="Times New Roman"/>
+          <w:sz w:val="24"/>
+          <w:szCs w:val="24"/>
+        </w:rPr>
+        <w:t>O servidor descriptografa a mensagem e verifica o destinatário.</w:t>
+      </w:r>
+    </w:p>
+    <w:p>
+      <w:pPr>
+        <w:spacing w:line="360" w:lineRule="auto"/>
+        <w:jc w:val="both"/>
+        <w:rPr>
+          <w:rFonts w:ascii="Times New Roman" w:hAnsi="Times New Roman" w:cs="Times New Roman"/>
+          <w:sz w:val="24"/>
+          <w:szCs w:val="24"/>
+        </w:rPr>
+      </w:pPr>
+      <w:r>
+        <w:rPr>
+          <w:rFonts w:ascii="Times New Roman" w:hAnsi="Times New Roman" w:cs="Times New Roman"/>
+          <w:sz w:val="24"/>
+          <w:szCs w:val="24"/>
+        </w:rPr>
+        <w:t xml:space="preserve">Se o destinatário estiver conectado, o servidor </w:t>
+      </w:r>
+      <w:proofErr w:type="spellStart"/>
+      <w:r>
+        <w:rPr>
+          <w:rFonts w:ascii="Times New Roman" w:hAnsi="Times New Roman" w:cs="Times New Roman"/>
+          <w:sz w:val="24"/>
+          <w:szCs w:val="24"/>
+        </w:rPr>
+        <w:t>reencapsula</w:t>
+      </w:r>
+      <w:proofErr w:type="spellEnd"/>
+      <w:r>
+        <w:rPr>
+          <w:rFonts w:ascii="Times New Roman" w:hAnsi="Times New Roman" w:cs="Times New Roman"/>
+          <w:sz w:val="24"/>
+          <w:szCs w:val="24"/>
+        </w:rPr>
+        <w:t xml:space="preserve"> a mensagem e a envia ao destinatário.</w:t>
+      </w:r>
+    </w:p>
+    <w:p>
+      <w:pPr>
+        <w:spacing w:line="360" w:lineRule="auto"/>
+        <w:jc w:val="both"/>
+        <w:rPr>
+          <w:rFonts w:ascii="Times New Roman" w:hAnsi="Times New Roman" w:cs="Times New Roman"/>
+          <w:sz w:val="24"/>
+          <w:szCs w:val="24"/>
+        </w:rPr>
+      </w:pPr>
+      <w:r>
+        <w:rPr>
+          <w:rFonts w:ascii="Times New Roman" w:hAnsi="Times New Roman" w:cs="Times New Roman"/>
+          <w:sz w:val="24"/>
+          <w:szCs w:val="24"/>
+        </w:rPr>
+        <w:t>Recepção de Mensagens:</w:t>
+      </w:r>
+      <w:r>
+        <w:rPr>
+          <w:rFonts w:ascii="Times New Roman" w:hAnsi="Times New Roman" w:cs="Times New Roman"/>
+          <w:sz w:val="24"/>
+          <w:szCs w:val="24"/>
+        </w:rPr>
+        <w:t xml:space="preserve"> </w:t>
+      </w:r>
+      <w:r>
+        <w:rPr>
+          <w:rFonts w:ascii="Times New Roman" w:hAnsi="Times New Roman" w:cs="Times New Roman"/>
+          <w:sz w:val="24"/>
+          <w:szCs w:val="24"/>
+        </w:rPr>
+        <w:t>O cliente receptor descriptografa a mensagem recebida e a exibe.</w:t>
+      </w:r>
+    </w:p>
+    <w:p>
+      <w:pPr>
+        <w:pStyle w:val="Ttulo2"/>
+        <w:spacing w:line="360" w:lineRule="auto"/>
+        <w:jc w:val="both"/>
+        <w:rPr>
+          <w:rFonts w:ascii="Times New Roman" w:hAnsi="Times New Roman" w:cs="Times New Roman"/>
+        </w:rPr>
+      </w:pPr>
+      <w:r>
+        <w:rPr>
+          <w:rFonts w:ascii="Times New Roman" w:hAnsi="Times New Roman" w:cs="Times New Roman"/>
+        </w:rPr>
+        <w:lastRenderedPageBreak/>
+        <w:t>Segurança Provida pela CA</w:t>
+      </w:r>
+    </w:p>
+    <w:p>
+      <w:pPr>
+        <w:pStyle w:val="Ttulo3"/>
+        <w:spacing w:line="360" w:lineRule="auto"/>
+        <w:jc w:val="both"/>
+        <w:rPr>
+          <w:rFonts w:ascii="Times New Roman" w:hAnsi="Times New Roman" w:cs="Times New Roman"/>
+        </w:rPr>
+      </w:pPr>
+      <w:r>
+        <w:rPr>
+          <w:rFonts w:ascii="Times New Roman" w:hAnsi="Times New Roman" w:cs="Times New Roman"/>
+        </w:rPr>
+        <w:t>1. Criação de Chaves Seguras</w:t>
+      </w:r>
+    </w:p>
+    <w:p>
+      <w:pPr>
+        <w:spacing w:line="360" w:lineRule="auto"/>
+        <w:jc w:val="both"/>
+        <w:rPr>
+          <w:rFonts w:ascii="Times New Roman" w:hAnsi="Times New Roman" w:cs="Times New Roman"/>
+          <w:sz w:val="24"/>
+          <w:szCs w:val="24"/>
+        </w:rPr>
+      </w:pPr>
+      <w:r>
+        <w:rPr>
+          <w:rFonts w:ascii="Times New Roman" w:hAnsi="Times New Roman" w:cs="Times New Roman"/>
+          <w:sz w:val="24"/>
+          <w:szCs w:val="24"/>
+        </w:rPr>
+        <w:t>A CA gera um par de chaves RSA de 2048 bits, que são usadas para assinar as chaves públicas dos clientes.</w:t>
+      </w:r>
+    </w:p>
+    <w:p>
+      <w:pPr>
+        <w:spacing w:line="360" w:lineRule="auto"/>
+        <w:jc w:val="both"/>
+        <w:rPr>
+          <w:rFonts w:ascii="Times New Roman" w:hAnsi="Times New Roman" w:cs="Times New Roman"/>
+          <w:sz w:val="24"/>
+          <w:szCs w:val="24"/>
+        </w:rPr>
+      </w:pPr>
+      <w:r>
+        <w:rPr>
+          <w:rFonts w:ascii="Times New Roman" w:hAnsi="Times New Roman" w:cs="Times New Roman"/>
+          <w:sz w:val="24"/>
+          <w:szCs w:val="24"/>
+        </w:rPr>
+        <w:t>As chaves são armazenadas de forma segura no servidor e protegidas por criptografia AES.</w:t>
+      </w:r>
+    </w:p>
+    <w:p>
+      <w:pPr>
+        <w:pStyle w:val="Ttulo3"/>
+        <w:spacing w:line="360" w:lineRule="auto"/>
+        <w:jc w:val="both"/>
+        <w:rPr>
+          <w:rFonts w:ascii="Times New Roman" w:hAnsi="Times New Roman" w:cs="Times New Roman"/>
+        </w:rPr>
+      </w:pPr>
+      <w:r>
+        <w:rPr>
+          <w:rFonts w:ascii="Times New Roman" w:hAnsi="Times New Roman" w:cs="Times New Roman"/>
+        </w:rPr>
+        <w:t>2. Assinatura Digital</w:t>
+      </w:r>
+    </w:p>
+    <w:p>
+      <w:pPr>
+        <w:spacing w:line="360" w:lineRule="auto"/>
+        <w:jc w:val="both"/>
+        <w:rPr>
+          <w:rFonts w:ascii="Times New Roman" w:hAnsi="Times New Roman" w:cs="Times New Roman"/>
+          <w:sz w:val="24"/>
+          <w:szCs w:val="24"/>
+        </w:rPr>
+      </w:pPr>
+      <w:r>
+        <w:rPr>
+          <w:rFonts w:ascii="Times New Roman" w:hAnsi="Times New Roman" w:cs="Times New Roman"/>
+          <w:sz w:val="24"/>
+          <w:szCs w:val="24"/>
+        </w:rPr>
+        <w:t>A chave pública do cliente é assinada pela chave privada da CA, garantindo a autenticidade da chave pública do cliente.</w:t>
+      </w:r>
+    </w:p>
+    <w:p>
+      <w:pPr>
+        <w:spacing w:line="360" w:lineRule="auto"/>
+        <w:jc w:val="both"/>
+        <w:rPr>
+          <w:rFonts w:ascii="Times New Roman" w:hAnsi="Times New Roman" w:cs="Times New Roman"/>
+          <w:sz w:val="24"/>
+          <w:szCs w:val="24"/>
+        </w:rPr>
+      </w:pPr>
+      <w:r>
+        <w:rPr>
+          <w:rFonts w:ascii="Times New Roman" w:hAnsi="Times New Roman" w:cs="Times New Roman"/>
+          <w:sz w:val="24"/>
+          <w:szCs w:val="24"/>
+        </w:rPr>
+        <w:t>A assinatura digital impede que um atacante substitua a chave pública do cliente por uma chave maliciosa.</w:t>
+      </w:r>
+    </w:p>
+    <w:p>
+      <w:pPr>
+        <w:pStyle w:val="Ttulo3"/>
+        <w:spacing w:line="360" w:lineRule="auto"/>
+        <w:jc w:val="both"/>
+        <w:rPr>
+          <w:rFonts w:ascii="Times New Roman" w:hAnsi="Times New Roman" w:cs="Times New Roman"/>
+        </w:rPr>
+      </w:pPr>
+      <w:r>
+        <w:rPr>
+          <w:rFonts w:ascii="Times New Roman" w:hAnsi="Times New Roman" w:cs="Times New Roman"/>
+        </w:rPr>
+        <w:t>3. Armazenamento Seguro</w:t>
+      </w:r>
+    </w:p>
+    <w:p>
+      <w:pPr>
+        <w:spacing w:line="360" w:lineRule="auto"/>
+        <w:jc w:val="both"/>
+        <w:rPr>
+          <w:rFonts w:ascii="Times New Roman" w:hAnsi="Times New Roman" w:cs="Times New Roman"/>
+          <w:sz w:val="24"/>
+          <w:szCs w:val="24"/>
+        </w:rPr>
+      </w:pPr>
+      <w:r>
+        <w:rPr>
+          <w:rFonts w:ascii="Times New Roman" w:hAnsi="Times New Roman" w:cs="Times New Roman"/>
+          <w:sz w:val="24"/>
+          <w:szCs w:val="24"/>
+        </w:rPr>
+        <w:t>O arquivo de chaves (chaves.txt) é criptografado utilizando AES com uma chave derivada de uma senha fornecida pelo usuário. Isso garante que mesmo se o arquivo for comprometido, as chaves permanecem seguras.</w:t>
+      </w:r>
+    </w:p>
+    <w:p>
+      <w:pPr>
+        <w:pStyle w:val="Ttulo3"/>
+        <w:spacing w:line="360" w:lineRule="auto"/>
+        <w:jc w:val="both"/>
+        <w:rPr>
+          <w:rFonts w:ascii="Times New Roman" w:hAnsi="Times New Roman" w:cs="Times New Roman"/>
+        </w:rPr>
+      </w:pPr>
+      <w:r>
+        <w:rPr>
+          <w:rFonts w:ascii="Times New Roman" w:hAnsi="Times New Roman" w:cs="Times New Roman"/>
+        </w:rPr>
+        <w:t>4. Verificação de Integridade</w:t>
+      </w:r>
+    </w:p>
+    <w:p>
+      <w:pPr>
+        <w:spacing w:line="360" w:lineRule="auto"/>
+        <w:jc w:val="both"/>
+        <w:rPr>
+          <w:rFonts w:ascii="Times New Roman" w:hAnsi="Times New Roman" w:cs="Times New Roman"/>
+          <w:sz w:val="24"/>
+          <w:szCs w:val="24"/>
+        </w:rPr>
+      </w:pPr>
+      <w:r>
+        <w:rPr>
+          <w:rFonts w:ascii="Times New Roman" w:hAnsi="Times New Roman" w:cs="Times New Roman"/>
+          <w:sz w:val="24"/>
+          <w:szCs w:val="24"/>
+        </w:rPr>
+        <w:t>A integridade das mensagens e das chaves é garantida pelo uso de HMAC (</w:t>
+      </w:r>
+      <w:proofErr w:type="spellStart"/>
+      <w:r>
+        <w:rPr>
+          <w:rFonts w:ascii="Times New Roman" w:hAnsi="Times New Roman" w:cs="Times New Roman"/>
+          <w:sz w:val="24"/>
+          <w:szCs w:val="24"/>
+        </w:rPr>
+        <w:t>Hash-based</w:t>
+      </w:r>
+      <w:proofErr w:type="spellEnd"/>
+      <w:r>
+        <w:rPr>
+          <w:rFonts w:ascii="Times New Roman" w:hAnsi="Times New Roman" w:cs="Times New Roman"/>
+          <w:sz w:val="24"/>
+          <w:szCs w:val="24"/>
+        </w:rPr>
+        <w:t xml:space="preserve"> </w:t>
+      </w:r>
+      <w:proofErr w:type="spellStart"/>
+      <w:r>
+        <w:rPr>
+          <w:rFonts w:ascii="Times New Roman" w:hAnsi="Times New Roman" w:cs="Times New Roman"/>
+          <w:sz w:val="24"/>
+          <w:szCs w:val="24"/>
+        </w:rPr>
+        <w:t>Message</w:t>
+      </w:r>
+      <w:proofErr w:type="spellEnd"/>
+      <w:r>
+        <w:rPr>
+          <w:rFonts w:ascii="Times New Roman" w:hAnsi="Times New Roman" w:cs="Times New Roman"/>
+          <w:sz w:val="24"/>
+          <w:szCs w:val="24"/>
+        </w:rPr>
+        <w:t xml:space="preserve"> </w:t>
+      </w:r>
+      <w:proofErr w:type="spellStart"/>
+      <w:r>
+        <w:rPr>
+          <w:rFonts w:ascii="Times New Roman" w:hAnsi="Times New Roman" w:cs="Times New Roman"/>
+          <w:sz w:val="24"/>
+          <w:szCs w:val="24"/>
+        </w:rPr>
+        <w:t>Authentication</w:t>
+      </w:r>
+      <w:proofErr w:type="spellEnd"/>
+      <w:r>
+        <w:rPr>
+          <w:rFonts w:ascii="Times New Roman" w:hAnsi="Times New Roman" w:cs="Times New Roman"/>
+          <w:sz w:val="24"/>
+          <w:szCs w:val="24"/>
+        </w:rPr>
+        <w:t xml:space="preserve"> </w:t>
+      </w:r>
+      <w:proofErr w:type="spellStart"/>
+      <w:r>
+        <w:rPr>
+          <w:rFonts w:ascii="Times New Roman" w:hAnsi="Times New Roman" w:cs="Times New Roman"/>
+          <w:sz w:val="24"/>
+          <w:szCs w:val="24"/>
+        </w:rPr>
+        <w:t>Code</w:t>
+      </w:r>
+      <w:proofErr w:type="spellEnd"/>
+      <w:r>
+        <w:rPr>
+          <w:rFonts w:ascii="Times New Roman" w:hAnsi="Times New Roman" w:cs="Times New Roman"/>
+          <w:sz w:val="24"/>
+          <w:szCs w:val="24"/>
+        </w:rPr>
+        <w:t>), que verifica se a mensagem foi alterada durante a transmissão.</w:t>
+      </w:r>
+    </w:p>
+    <w:p>
+      <w:pPr>
+        <w:pStyle w:val="Ttulo3"/>
+        <w:spacing w:line="360" w:lineRule="auto"/>
+        <w:jc w:val="both"/>
+        <w:rPr>
+          <w:rFonts w:ascii="Times New Roman" w:hAnsi="Times New Roman" w:cs="Times New Roman"/>
+        </w:rPr>
+      </w:pPr>
+      <w:r>
+        <w:rPr>
+          <w:rFonts w:ascii="Times New Roman" w:hAnsi="Times New Roman" w:cs="Times New Roman"/>
+        </w:rPr>
+        <w:t>5. Troca de Chaves Segura</w:t>
+      </w:r>
+    </w:p>
+    <w:p>
+      <w:pPr>
+        <w:spacing w:line="360" w:lineRule="auto"/>
+        <w:jc w:val="both"/>
+        <w:rPr>
+          <w:rFonts w:ascii="Times New Roman" w:hAnsi="Times New Roman" w:cs="Times New Roman"/>
+          <w:sz w:val="24"/>
+          <w:szCs w:val="24"/>
+        </w:rPr>
+      </w:pPr>
+      <w:r>
+        <w:rPr>
+          <w:rFonts w:ascii="Times New Roman" w:hAnsi="Times New Roman" w:cs="Times New Roman"/>
+          <w:sz w:val="24"/>
+          <w:szCs w:val="24"/>
+        </w:rPr>
+        <w:t xml:space="preserve">A troca de chaves </w:t>
+      </w:r>
+      <w:proofErr w:type="spellStart"/>
+      <w:r>
+        <w:rPr>
+          <w:rFonts w:ascii="Times New Roman" w:hAnsi="Times New Roman" w:cs="Times New Roman"/>
+          <w:sz w:val="24"/>
+          <w:szCs w:val="24"/>
+        </w:rPr>
+        <w:t>Diffie</w:t>
+      </w:r>
+      <w:proofErr w:type="spellEnd"/>
+      <w:r>
+        <w:rPr>
+          <w:rFonts w:ascii="Times New Roman" w:hAnsi="Times New Roman" w:cs="Times New Roman"/>
+          <w:sz w:val="24"/>
+          <w:szCs w:val="24"/>
+        </w:rPr>
+        <w:t xml:space="preserve">-Hellman proporciona um método seguro de estabelecimento de uma chave simétrica compartilhada entre cliente e servidor, protegendo </w:t>
+      </w:r>
+      <w:proofErr w:type="gramStart"/>
+      <w:r>
+        <w:rPr>
+          <w:rFonts w:ascii="Times New Roman" w:hAnsi="Times New Roman" w:cs="Times New Roman"/>
+          <w:sz w:val="24"/>
+          <w:szCs w:val="24"/>
+        </w:rPr>
+        <w:t>contra ataques</w:t>
+      </w:r>
+      <w:proofErr w:type="gramEnd"/>
+      <w:r>
+        <w:rPr>
+          <w:rFonts w:ascii="Times New Roman" w:hAnsi="Times New Roman" w:cs="Times New Roman"/>
+          <w:sz w:val="24"/>
+          <w:szCs w:val="24"/>
+        </w:rPr>
+        <w:t xml:space="preserve"> de interceptação.</w:t>
+      </w:r>
+    </w:p>
+    <w:p>
+      <w:pPr>
+        <w:pStyle w:val="Ttulo2"/>
+        <w:spacing w:line="360" w:lineRule="auto"/>
+        <w:jc w:val="both"/>
+        <w:rPr>
+          <w:rFonts w:ascii="Times New Roman" w:hAnsi="Times New Roman" w:cs="Times New Roman"/>
+        </w:rPr>
+      </w:pPr>
+      <w:r>
+        <w:rPr>
+          <w:rFonts w:ascii="Times New Roman" w:hAnsi="Times New Roman" w:cs="Times New Roman"/>
+        </w:rPr>
+        <w:t>Conclusão</w:t>
+      </w:r>
+    </w:p>
+    <w:p>
+      <w:pPr>
+        <w:spacing w:line="360" w:lineRule="auto"/>
+        <w:jc w:val="both"/>
+        <w:rPr>
+          <w:rFonts w:ascii="Times New Roman" w:hAnsi="Times New Roman" w:cs="Times New Roman"/>
+          <w:sz w:val="24"/>
+          <w:szCs w:val="24"/>
+        </w:rPr>
+      </w:pPr>
+      <w:r>
+        <w:rPr>
+          <w:rFonts w:ascii="Times New Roman" w:hAnsi="Times New Roman" w:cs="Times New Roman"/>
+          <w:sz w:val="24"/>
+          <w:szCs w:val="24"/>
+        </w:rPr>
+        <w:t>Este sistema de comunicação segura garante que as mensagens trocadas entre os clientes sejam confidenciais, íntegras e autênticas. A Entidade Certificadora (CA) desempenha um papel crucial na garantia da autenticidade das chaves públicas dos clientes, prevenindo ataques de intermediários (</w:t>
+      </w:r>
+      <w:proofErr w:type="spellStart"/>
+      <w:r>
+        <w:rPr>
+          <w:rFonts w:ascii="Times New Roman" w:hAnsi="Times New Roman" w:cs="Times New Roman"/>
+          <w:sz w:val="24"/>
+          <w:szCs w:val="24"/>
+        </w:rPr>
+        <w:t>man</w:t>
+      </w:r>
+      <w:proofErr w:type="spellEnd"/>
+      <w:r>
+        <w:rPr>
+          <w:rFonts w:ascii="Times New Roman" w:hAnsi="Times New Roman" w:cs="Times New Roman"/>
+          <w:sz w:val="24"/>
+          <w:szCs w:val="24"/>
+        </w:rPr>
+        <w:t>-in-</w:t>
+      </w:r>
+      <w:proofErr w:type="spellStart"/>
+      <w:r>
+        <w:rPr>
+          <w:rFonts w:ascii="Times New Roman" w:hAnsi="Times New Roman" w:cs="Times New Roman"/>
+          <w:sz w:val="24"/>
+          <w:szCs w:val="24"/>
+        </w:rPr>
+        <w:t>the</w:t>
+      </w:r>
+      <w:proofErr w:type="spellEnd"/>
+      <w:r>
+        <w:rPr>
+          <w:rFonts w:ascii="Times New Roman" w:hAnsi="Times New Roman" w:cs="Times New Roman"/>
+          <w:sz w:val="24"/>
+          <w:szCs w:val="24"/>
+        </w:rPr>
+        <w:t>-</w:t>
+      </w:r>
+      <w:proofErr w:type="spellStart"/>
+      <w:r>
+        <w:rPr>
+          <w:rFonts w:ascii="Times New Roman" w:hAnsi="Times New Roman" w:cs="Times New Roman"/>
+          <w:sz w:val="24"/>
+          <w:szCs w:val="24"/>
+        </w:rPr>
+        <w:t>middle</w:t>
+      </w:r>
+      <w:proofErr w:type="spellEnd"/>
+      <w:r>
+        <w:rPr>
+          <w:rFonts w:ascii="Times New Roman" w:hAnsi="Times New Roman" w:cs="Times New Roman"/>
+          <w:sz w:val="24"/>
+          <w:szCs w:val="24"/>
+        </w:rPr>
+        <w:t xml:space="preserve">) e outras formas de </w:t>
+      </w:r>
+      <w:r>
+        <w:rPr>
+          <w:rFonts w:ascii="Times New Roman" w:hAnsi="Times New Roman" w:cs="Times New Roman"/>
+          <w:sz w:val="24"/>
+          <w:szCs w:val="24"/>
+        </w:rPr>
+        <w:lastRenderedPageBreak/>
+        <w:t>comprometer a segurança do sistema. A utilização de criptografia híbrida (assimétrica e simétrica) proporciona uma comunicação eficiente e segura entre os participantes.</w:t>
+      </w:r>
+    </w:p>
+    <w:p>
+      <w:pPr>
+        <w:spacing w:line="360" w:lineRule="auto"/>
+        <w:jc w:val="both"/>
+        <w:rPr>
+          <w:rFonts w:ascii="Times New Roman" w:hAnsi="Times New Roman" w:cs="Times New Roman"/>
+          <w:sz w:val="24"/>
+          <w:szCs w:val="24"/>
+        </w:rPr>
+      </w:pPr>
+    </w:p>
+    <w:p>
+      <w:pPr>
+        <w:pStyle w:val="Ttulo2"/>
+        <w:spacing w:line="360" w:lineRule="auto"/>
+        <w:jc w:val="both"/>
+        <w:rPr>
+          <w:rFonts w:ascii="Times New Roman" w:hAnsi="Times New Roman" w:cs="Times New Roman"/>
+        </w:rPr>
+      </w:pPr>
+      <w:r>
+        <w:rPr>
+          <w:rFonts w:ascii="Times New Roman" w:hAnsi="Times New Roman" w:cs="Times New Roman"/>
+        </w:rPr>
+        <w:t>Código dos Arquivos</w:t>
+      </w:r>
+    </w:p>
+    <w:p>
+      <w:pPr>
+        <w:spacing w:line="360" w:lineRule="auto"/>
+        <w:jc w:val="both"/>
+        <w:rPr>
+          <w:rFonts w:ascii="Times New Roman" w:hAnsi="Times New Roman" w:cs="Times New Roman"/>
+          <w:sz w:val="24"/>
+          <w:szCs w:val="24"/>
+        </w:rPr>
+      </w:pPr>
+      <w:r>
+        <w:rPr>
+          <w:rFonts w:ascii="Times New Roman" w:hAnsi="Times New Roman" w:cs="Times New Roman"/>
+          <w:sz w:val="24"/>
+          <w:szCs w:val="24"/>
+        </w:rPr>
+        <w:t>Os arquivos envolvidos no sistema são servidor.py, cliente.py, ca.py, cliente_manager.py, e criptografia.py. Cada um desses arquivos contém a implementação das funcionalidades descritas acima, garantindo a segurança e a eficiência da comunicação entre os clientes.</w:t>
+      </w:r>
+    </w:p>
     <w:sectPr>
       <w:pgSz w:w="11906" w:h="16838"/>
       <w:pgMar w:top="1417" w:right="1701" w:bottom="1417" w:left="1701" w:header="708" w:footer="708" w:gutter="0"/>
@@ -11,6 +1351,127 @@
     </w:sectPr>
   </w:body>
 </w:document>
+</file>
+
+<file path=word/numbering.xml><?xml version="1.0" encoding="utf-8"?>
+<w:numbering xmlns:wpc="http://schemas.microsoft.com/office/word/2010/wordprocessingCanvas" xmlns:cx="http://schemas.microsoft.com/office/drawing/2014/chartex" xmlns:cx1="http://schemas.microsoft.com/office/drawing/2015/9/8/chartex" xmlns:cx2="http://schemas.microsoft.com/office/drawing/2015/10/21/chartex" xmlns:cx3="http://schemas.microsoft.com/office/drawing/2016/5/9/chartex" xmlns:cx4="http://schemas.microsoft.com/office/drawing/2016/5/10/chartex" xmlns:cx5="http://schemas.microsoft.com/office/drawing/2016/5/11/chartex" xmlns:cx6="http://schemas.microsoft.com/office/drawing/2016/5/12/chartex" xmlns:cx7="http://schemas.microsoft.com/office/drawing/2016/5/13/chartex" xmlns:cx8="http://schemas.microsoft.com/office/drawing/2016/5/14/chartex" xmlns:mc="http://schemas.openxmlformats.org/markup-compatibility/2006" xmlns:aink="http://schemas.microsoft.com/office/drawing/2016/ink" xmlns:am3d="http://schemas.microsoft.com/office/drawing/2017/model3d" xmlns:o="urn:schemas-microsoft-com:office:office" xmlns:oel="http://schemas.microsoft.com/office/2019/extlst" xmlns:r="http://schemas.openxmlformats.org/officeDocument/2006/relationships" xmlns:m="http://schemas.openxmlformats.org/officeDocument/2006/math" xmlns:v="urn:schemas-microsoft-com:vml" xmlns:wp14="http://schemas.microsoft.com/office/word/2010/wordprocessingDrawing" xmlns:wp="http://schemas.openxmlformats.org/drawingml/2006/wordprocessingDrawing" xmlns:w10="urn:schemas-microsoft-com:office:word" xmlns:w="http://schemas.openxmlformats.org/wordprocessingml/2006/main" xmlns:w14="http://schemas.microsoft.com/office/word/2010/wordml" xmlns:w15="http://schemas.microsoft.com/office/word/2012/wordml" xmlns:w16cex="http://schemas.microsoft.com/office/word/2018/wordml/cex" xmlns:w16cid="http://schemas.microsoft.com/office/word/2016/wordml/cid" xmlns:w16="http://schemas.microsoft.com/office/word/2018/wordml" xmlns:w16du="http://schemas.microsoft.com/office/word/2023/wordml/word16du" xmlns:w16sdtdh="http://schemas.microsoft.com/office/word/2020/wordml/sdtdatahash" xmlns:w16se="http://schemas.microsoft.com/office/word/2015/wordml/symex" xmlns:wpg="http://schemas.microsoft.com/office/word/2010/wordprocessingGroup" xmlns:wpi="http://schemas.microsoft.com/office/word/2010/wordprocessingInk" xmlns:wne="http://schemas.microsoft.com/office/word/2006/wordml" xmlns:wps="http://schemas.microsoft.com/office/word/2010/wordprocessingShape" mc:Ignorable="w14 w15 w16se w16cid w16 w16cex w16sdtdh w16du wp14">
+  <w:abstractNum w:abstractNumId="0" w15:restartNumberingAfterBreak="0">
+    <w:nsid w:val="50AC2BDE"/>
+    <w:multiLevelType w:val="hybridMultilevel"/>
+    <w:tmpl w:val="1878209C"/>
+    <w:lvl w:ilvl="0" w:tplc="04160001">
+      <w:start w:val="1"/>
+      <w:numFmt w:val="bullet"/>
+      <w:lvlText w:val=""/>
+      <w:lvlJc w:val="left"/>
+      <w:pPr>
+        <w:ind w:left="720" w:hanging="360"/>
+      </w:pPr>
+      <w:rPr>
+        <w:rFonts w:ascii="Symbol" w:hAnsi="Symbol" w:hint="default"/>
+      </w:rPr>
+    </w:lvl>
+    <w:lvl w:ilvl="1" w:tplc="04160003" w:tentative="1">
+      <w:start w:val="1"/>
+      <w:numFmt w:val="bullet"/>
+      <w:lvlText w:val="o"/>
+      <w:lvlJc w:val="left"/>
+      <w:pPr>
+        <w:ind w:left="1440" w:hanging="360"/>
+      </w:pPr>
+      <w:rPr>
+        <w:rFonts w:ascii="Courier New" w:hAnsi="Courier New" w:cs="Courier New" w:hint="default"/>
+      </w:rPr>
+    </w:lvl>
+    <w:lvl w:ilvl="2" w:tplc="04160005" w:tentative="1">
+      <w:start w:val="1"/>
+      <w:numFmt w:val="bullet"/>
+      <w:lvlText w:val=""/>
+      <w:lvlJc w:val="left"/>
+      <w:pPr>
+        <w:ind w:left="2160" w:hanging="360"/>
+      </w:pPr>
+      <w:rPr>
+        <w:rFonts w:ascii="Wingdings" w:hAnsi="Wingdings" w:hint="default"/>
+      </w:rPr>
+    </w:lvl>
+    <w:lvl w:ilvl="3" w:tplc="04160001" w:tentative="1">
+      <w:start w:val="1"/>
+      <w:numFmt w:val="bullet"/>
+      <w:lvlText w:val=""/>
+      <w:lvlJc w:val="left"/>
+      <w:pPr>
+        <w:ind w:left="2880" w:hanging="360"/>
+      </w:pPr>
+      <w:rPr>
+        <w:rFonts w:ascii="Symbol" w:hAnsi="Symbol" w:hint="default"/>
+      </w:rPr>
+    </w:lvl>
+    <w:lvl w:ilvl="4" w:tplc="04160003" w:tentative="1">
+      <w:start w:val="1"/>
+      <w:numFmt w:val="bullet"/>
+      <w:lvlText w:val="o"/>
+      <w:lvlJc w:val="left"/>
+      <w:pPr>
+        <w:ind w:left="3600" w:hanging="360"/>
+      </w:pPr>
+      <w:rPr>
+        <w:rFonts w:ascii="Courier New" w:hAnsi="Courier New" w:cs="Courier New" w:hint="default"/>
+      </w:rPr>
+    </w:lvl>
+    <w:lvl w:ilvl="5" w:tplc="04160005" w:tentative="1">
+      <w:start w:val="1"/>
+      <w:numFmt w:val="bullet"/>
+      <w:lvlText w:val=""/>
+      <w:lvlJc w:val="left"/>
+      <w:pPr>
+        <w:ind w:left="4320" w:hanging="360"/>
+      </w:pPr>
+      <w:rPr>
+        <w:rFonts w:ascii="Wingdings" w:hAnsi="Wingdings" w:hint="default"/>
+      </w:rPr>
+    </w:lvl>
+    <w:lvl w:ilvl="6" w:tplc="04160001" w:tentative="1">
+      <w:start w:val="1"/>
+      <w:numFmt w:val="bullet"/>
+      <w:lvlText w:val=""/>
+      <w:lvlJc w:val="left"/>
+      <w:pPr>
+        <w:ind w:left="5040" w:hanging="360"/>
+      </w:pPr>
+      <w:rPr>
+        <w:rFonts w:ascii="Symbol" w:hAnsi="Symbol" w:hint="default"/>
+      </w:rPr>
+    </w:lvl>
+    <w:lvl w:ilvl="7" w:tplc="04160003" w:tentative="1">
+      <w:start w:val="1"/>
+      <w:numFmt w:val="bullet"/>
+      <w:lvlText w:val="o"/>
+      <w:lvlJc w:val="left"/>
+      <w:pPr>
+        <w:ind w:left="5760" w:hanging="360"/>
+      </w:pPr>
+      <w:rPr>
+        <w:rFonts w:ascii="Courier New" w:hAnsi="Courier New" w:cs="Courier New" w:hint="default"/>
+      </w:rPr>
+    </w:lvl>
+    <w:lvl w:ilvl="8" w:tplc="04160005" w:tentative="1">
+      <w:start w:val="1"/>
+      <w:numFmt w:val="bullet"/>
+      <w:lvlText w:val=""/>
+      <w:lvlJc w:val="left"/>
+      <w:pPr>
+        <w:ind w:left="6480" w:hanging="360"/>
+      </w:pPr>
+      <w:rPr>
+        <w:rFonts w:ascii="Wingdings" w:hAnsi="Wingdings" w:hint="default"/>
+      </w:rPr>
+    </w:lvl>
+  </w:abstractNum>
+  <w:num w:numId="1" w16cid:durableId="1237208778">
+    <w:abstractNumId w:val="0"/>
+  </w:num>
+</w:numbering>
 </file>
 
 <file path=word/styles.xml><?xml version="1.0" encoding="utf-8"?>
@@ -441,7 +1902,6 @@
     <w:next w:val="Normal"/>
     <w:link w:val="Ttulo2Char"/>
     <w:uiPriority w:val="9"/>
-    <w:semiHidden/>
     <w:unhideWhenUsed/>
     <w:qFormat/>
     <w:rsid w:val="00B2780B"/>
@@ -464,7 +1924,6 @@
     <w:next w:val="Normal"/>
     <w:link w:val="Ttulo3Char"/>
     <w:uiPriority w:val="9"/>
-    <w:semiHidden/>
     <w:unhideWhenUsed/>
     <w:qFormat/>
     <w:rsid w:val="00B2780B"/>
@@ -658,7 +2117,6 @@
     <w:basedOn w:val="Fontepargpadro"/>
     <w:link w:val="Ttulo2"/>
     <w:uiPriority w:val="9"/>
-    <w:semiHidden/>
     <w:rsid w:val="00B2780B"/>
     <w:rPr>
       <w:rFonts w:asciiTheme="majorHAnsi" w:eastAsiaTheme="majorEastAsia" w:hAnsiTheme="majorHAnsi" w:cstheme="majorBidi"/>
@@ -672,7 +2130,6 @@
     <w:basedOn w:val="Fontepargpadro"/>
     <w:link w:val="Ttulo3"/>
     <w:uiPriority w:val="9"/>
-    <w:semiHidden/>
     <w:rsid w:val="00B2780B"/>
     <w:rPr>
       <w:rFonts w:eastAsiaTheme="majorEastAsia" w:cstheme="majorBidi"/>
@@ -1226,4 +2683,16 @@
     </a:ext>
   </a:extLst>
 </a:theme>
+</file>
+
+<file path=customXml/item1.xml><?xml version="1.0" encoding="utf-8"?>
+<b:Sources xmlns:b="http://schemas.openxmlformats.org/officeDocument/2006/bibliography" xmlns="http://schemas.openxmlformats.org/officeDocument/2006/bibliography" SelectedStyle="\APASixthEditionOfficeOnline.xsl" StyleName="APA" Version="6"/>
+</file>
+
+<file path=customXml/itemProps1.xml><?xml version="1.0" encoding="utf-8"?>
+<ds:datastoreItem xmlns:ds="http://schemas.openxmlformats.org/officeDocument/2006/customXml" ds:itemID="{49259033-DD38-4B08-8FD2-6F5DE475326E}">
+  <ds:schemaRefs>
+    <ds:schemaRef ds:uri="http://schemas.openxmlformats.org/officeDocument/2006/bibliography"/>
+  </ds:schemaRefs>
+</ds:datastoreItem>
 </file>
</xml_diff>